<commit_message>
Fill info for pre-approval
</commit_message>
<xml_diff>
--- a/Mortage Material/Job , Address ,Asset .docx
+++ b/Mortage Material/Job , Address ,Asset .docx
@@ -1,6 +1,6 @@
 
 <file path=word/document.xml><?xml version="1.0" encoding="utf-8"?>
-<w:document xmlns:wpc="http://schemas.microsoft.com/office/word/2010/wordprocessingCanvas" xmlns:mc="http://schemas.openxmlformats.org/markup-compatibility/2006" xmlns:o="urn:schemas-microsoft-com:office:office" xmlns:r="http://schemas.openxmlformats.org/officeDocument/2006/relationships" xmlns:m="http://schemas.openxmlformats.org/officeDocument/2006/math" xmlns:v="urn:schemas-microsoft-com:vml" xmlns:wp14="http://schemas.microsoft.com/office/word/2010/wordprocessingDrawing" xmlns:wp="http://schemas.openxmlformats.org/drawingml/2006/wordprocessingDrawing" xmlns:w10="urn:schemas-microsoft-com:office:word" xmlns:w="http://schemas.openxmlformats.org/wordprocessingml/2006/main" xmlns:w14="http://schemas.microsoft.com/office/word/2010/wordml" xmlns:w15="http://schemas.microsoft.com/office/word/2012/wordml" xmlns:wpg="http://schemas.microsoft.com/office/word/2010/wordprocessingGroup" xmlns:wpi="http://schemas.microsoft.com/office/word/2010/wordprocessingInk" xmlns:wne="http://schemas.microsoft.com/office/word/2006/wordml" xmlns:wps="http://schemas.microsoft.com/office/word/2010/wordprocessingShape" mc:Ignorable="w14 w15 wp14">
+<w:document xmlns:wpc="http://schemas.microsoft.com/office/word/2010/wordprocessingCanvas" xmlns:cx="http://schemas.microsoft.com/office/drawing/2014/chartex" xmlns:cx1="http://schemas.microsoft.com/office/drawing/2015/9/8/chartex" xmlns:cx2="http://schemas.microsoft.com/office/drawing/2015/10/21/chartex" xmlns:cx3="http://schemas.microsoft.com/office/drawing/2016/5/9/chartex" xmlns:cx4="http://schemas.microsoft.com/office/drawing/2016/5/10/chartex" xmlns:cx5="http://schemas.microsoft.com/office/drawing/2016/5/11/chartex" xmlns:cx6="http://schemas.microsoft.com/office/drawing/2016/5/12/chartex" xmlns:cx7="http://schemas.microsoft.com/office/drawing/2016/5/13/chartex" xmlns:cx8="http://schemas.microsoft.com/office/drawing/2016/5/14/chartex" xmlns:mc="http://schemas.openxmlformats.org/markup-compatibility/2006" xmlns:aink="http://schemas.microsoft.com/office/drawing/2016/ink" xmlns:am3d="http://schemas.microsoft.com/office/drawing/2017/model3d" xmlns:o="urn:schemas-microsoft-com:office:office" xmlns:r="http://schemas.openxmlformats.org/officeDocument/2006/relationships" xmlns:m="http://schemas.openxmlformats.org/officeDocument/2006/math" xmlns:v="urn:schemas-microsoft-com:vml" xmlns:wp14="http://schemas.microsoft.com/office/word/2010/wordprocessingDrawing" xmlns:wp="http://schemas.openxmlformats.org/drawingml/2006/wordprocessingDrawing" xmlns:w10="urn:schemas-microsoft-com:office:word" xmlns:w="http://schemas.openxmlformats.org/wordprocessingml/2006/main" xmlns:w14="http://schemas.microsoft.com/office/word/2010/wordml" xmlns:w15="http://schemas.microsoft.com/office/word/2012/wordml" xmlns:w16cid="http://schemas.microsoft.com/office/word/2016/wordml/cid" xmlns:w16se="http://schemas.microsoft.com/office/word/2015/wordml/symex" xmlns:wpg="http://schemas.microsoft.com/office/word/2010/wordprocessingGroup" xmlns:wpi="http://schemas.microsoft.com/office/word/2010/wordprocessingInk" xmlns:wne="http://schemas.microsoft.com/office/word/2006/wordml" xmlns:wps="http://schemas.microsoft.com/office/word/2010/wordprocessingShape" mc:Ignorable="w14 w15 w16se w16cid wp14">
   <w:body>
     <w:p>
       <w:pPr>
@@ -23,28 +23,99 @@
     </w:p>
     <w:p>
       <w:r>
-        <w:t>After graduating from &lt;SCHOOL&gt;</w:t>
-      </w:r>
-      <w:r>
-        <w:t xml:space="preserve"> in &lt;</w:t>
-      </w:r>
-      <w:r>
-        <w:t xml:space="preserve"> </w:t>
-      </w:r>
-      <w:r>
-        <w:t>DATE &gt;</w:t>
-      </w:r>
-      <w:r>
-        <w:t xml:space="preserve"> with my &lt;DEGREE&gt; in &lt;MAJOR&gt;, I joined &lt;COMPANY1&gt; as a &lt;JOB TITLE&gt;</w:t>
+        <w:t xml:space="preserve">After graduating from </w:t>
+      </w:r>
+      <w:r>
+        <w:t xml:space="preserve">University of California, Berkeley </w:t>
+      </w:r>
+      <w:r>
+        <w:t xml:space="preserve">in </w:t>
+      </w:r>
+      <w:r>
+        <w:t>May 16, 2014</w:t>
+      </w:r>
+      <w:r>
+        <w:t xml:space="preserve"> with my </w:t>
+      </w:r>
+      <w:r>
+        <w:t>Master of Arts</w:t>
+      </w:r>
+      <w:r>
+        <w:t xml:space="preserve"> in </w:t>
+      </w:r>
+      <w:r>
+        <w:t xml:space="preserve">Statistics, </w:t>
+      </w:r>
+      <w:r>
+        <w:t xml:space="preserve">I joined </w:t>
+      </w:r>
+      <w:r>
+        <w:t xml:space="preserve">Insight </w:t>
+      </w:r>
+      <w:proofErr w:type="gramStart"/>
+      <w:r>
+        <w:t xml:space="preserve">Global </w:t>
+      </w:r>
+      <w:r>
+        <w:t xml:space="preserve"> as</w:t>
+      </w:r>
+      <w:proofErr w:type="gramEnd"/>
+      <w:r>
+        <w:t xml:space="preserve"> a </w:t>
+      </w:r>
+      <w:r>
+        <w:t>Data Analyst Contractor at AT&amp;T</w:t>
+      </w:r>
+      <w:r>
+        <w:t xml:space="preserve"> on </w:t>
+      </w:r>
+      <w:r>
+        <w:t>July 1, 2014</w:t>
+      </w:r>
+      <w:r>
+        <w:t xml:space="preserve">, with a base salary of </w:t>
+      </w:r>
+      <w:r>
+        <w:t>$40/hour</w:t>
+      </w:r>
+      <w:r>
+        <w:t>, a bonus of</w:t>
+      </w:r>
+      <w:r>
+        <w:t xml:space="preserve"> 0%</w:t>
+      </w:r>
+      <w:r>
+        <w:t xml:space="preserve">, and </w:t>
+      </w:r>
+      <w:r>
+        <w:t>0</w:t>
+      </w:r>
+      <w:r>
+        <w:t xml:space="preserve"> RSU’s. When I left </w:t>
+      </w:r>
+      <w:r>
+        <w:t>Insight Global</w:t>
       </w:r>
       <w:r>
         <w:t xml:space="preserve"> on &lt;DATE&gt;</w:t>
       </w:r>
       <w:r>
-        <w:t>, with a base salary of &lt;$XXX&gt;, a bonus of</w:t>
-      </w:r>
-      <w:r>
-        <w:t xml:space="preserve"> 0%</w:t>
+        <w:t xml:space="preserve">, my title was </w:t>
+      </w:r>
+      <w:r>
+        <w:t>Data Analyst Contractor at AT&amp;T</w:t>
+      </w:r>
+      <w:r>
+        <w:t xml:space="preserve">, with a base salary of </w:t>
+      </w:r>
+      <w:r>
+        <w:t>$40/hour</w:t>
+      </w:r>
+      <w:r>
+        <w:t xml:space="preserve">, a bonus of </w:t>
+      </w:r>
+      <w:r>
+        <w:t>0%</w:t>
       </w:r>
       <w:r>
         <w:t xml:space="preserve">, and </w:t>
@@ -53,26 +124,18 @@
         <w:t>0</w:t>
       </w:r>
       <w:r>
-        <w:t xml:space="preserve"> RSU’s. When I left &lt;COMPANY1&gt;</w:t>
-      </w:r>
-      <w:r>
-        <w:t xml:space="preserve"> on &lt;DATE&gt;</w:t>
-      </w:r>
-      <w:r>
-        <w:t>, my title was &lt;JOB TITLE&gt;, with a base salary of &lt;$XXX&gt;, a bonus of &lt;</w:t>
-      </w:r>
-      <w:proofErr w:type="gramStart"/>
-      <w:r>
-        <w:t>X%</w:t>
-      </w:r>
-      <w:proofErr w:type="gramEnd"/>
-      <w:r>
-        <w:t xml:space="preserve">&gt;, and &lt;X&gt; RSU’s. </w:t>
-      </w:r>
-    </w:p>
-    <w:p>
-      <w:r>
-        <w:t xml:space="preserve">Then, on &lt;DATE&gt;, I joined </w:t>
+        <w:t xml:space="preserve"> RSU’s. </w:t>
+      </w:r>
+    </w:p>
+    <w:p>
+      <w:r>
+        <w:t xml:space="preserve">Then, on </w:t>
+      </w:r>
+      <w:r>
+        <w:t>December 11, 2014</w:t>
+      </w:r>
+      <w:r>
+        <w:t xml:space="preserve">, I joined </w:t>
       </w:r>
       <w:r>
         <w:t>Ten-X (formerly Auction.com)</w:t>
@@ -93,87 +156,164 @@
         <w:t>100,000</w:t>
       </w:r>
       <w:r>
-        <w:t xml:space="preserve">, a bonus of &lt;X%&gt;, and &lt;X&gt; RSU’s. </w:t>
+        <w:t xml:space="preserve">, </w:t>
+      </w:r>
+      <w:r>
+        <w:t>and please see attachments for bonus and RSU information since it is hard to define a fixed percentage.</w:t>
+      </w:r>
+    </w:p>
+    <w:p>
+      <w:pPr>
+        <w:rPr>
+          <w:b/>
+        </w:rPr>
+      </w:pPr>
+      <w:r>
+        <w:rPr>
+          <w:b/>
+        </w:rPr>
+        <w:t>Living History</w:t>
+      </w:r>
+      <w:r>
+        <w:rPr>
+          <w:b/>
+        </w:rPr>
+        <w:t xml:space="preserve"> (For Past 24 Months)</w:t>
+      </w:r>
+    </w:p>
+    <w:p>
+      <w:pPr>
+        <w:spacing w:line="240" w:lineRule="auto"/>
+      </w:pPr>
+      <w:r>
+        <w:t>November 2014 to Present</w:t>
+      </w:r>
+    </w:p>
+    <w:p>
+      <w:pPr>
+        <w:spacing w:line="240" w:lineRule="auto"/>
+      </w:pPr>
+      <w:r>
+        <w:t>847 N Humboldt St, Apt 309</w:t>
+      </w:r>
+    </w:p>
+    <w:p>
+      <w:pPr>
+        <w:spacing w:line="240" w:lineRule="auto"/>
+      </w:pPr>
+      <w:r>
+        <w:t>San Mateo, CA 94401</w:t>
       </w:r>
       <w:bookmarkStart w:id="0" w:name="_GoBack"/>
       <w:bookmarkEnd w:id="0"/>
     </w:p>
     <w:p>
       <w:pPr>
+        <w:spacing w:line="240" w:lineRule="auto"/>
+      </w:pPr>
+      <w:r>
+        <w:t>&lt;</w:t>
+      </w:r>
+      <w:r>
         <w:rPr>
           <w:b/>
-        </w:rPr>
-      </w:pPr>
-      <w:r>
+          <w:u w:val="single"/>
+        </w:rPr>
+        <w:t>The landlord has an agent help him here, I will list information for both</w:t>
+      </w:r>
+      <w:r>
+        <w:t>&gt;</w:t>
+      </w:r>
+    </w:p>
+    <w:p>
+      <w:pPr>
+        <w:spacing w:line="240" w:lineRule="auto"/>
+      </w:pPr>
+      <w:r>
+        <w:t xml:space="preserve">Landlord Name: </w:t>
+      </w:r>
+      <w:proofErr w:type="spellStart"/>
+      <w:r>
+        <w:t>Kah</w:t>
+      </w:r>
+      <w:proofErr w:type="spellEnd"/>
+      <w:r>
+        <w:t xml:space="preserve"> Meng Chew (Chris)</w:t>
+      </w:r>
+    </w:p>
+    <w:p>
+      <w:pPr>
+        <w:spacing w:line="240" w:lineRule="auto"/>
+      </w:pPr>
+      <w:r>
+        <w:t xml:space="preserve">Agent Name: Elaine </w:t>
+      </w:r>
+      <w:proofErr w:type="spellStart"/>
+      <w:r>
+        <w:t>Hom</w:t>
+      </w:r>
+      <w:proofErr w:type="spellEnd"/>
+    </w:p>
+    <w:p>
+      <w:pPr>
+        <w:spacing w:line="240" w:lineRule="auto"/>
+      </w:pPr>
+      <w:r>
+        <w:t>Agent Phone: 415-518-3388</w:t>
+      </w:r>
+    </w:p>
+    <w:p>
+      <w:pPr>
+        <w:spacing w:line="240" w:lineRule="auto"/>
+      </w:pPr>
+      <w:r>
+        <w:t>Agent Email: ehom3388@yahoo.com</w:t>
+      </w:r>
+    </w:p>
+    <w:p>
+      <w:pPr>
+        <w:spacing w:line="240" w:lineRule="auto"/>
+      </w:pPr>
+      <w:r>
+        <w:t xml:space="preserve">Rent Rate: </w:t>
+      </w:r>
+      <w:r>
+        <w:t xml:space="preserve">2,750 </w:t>
+      </w:r>
+      <w:proofErr w:type="gramStart"/>
+      <w:r>
+        <w:t>monthly</w:t>
+      </w:r>
+      <w:proofErr w:type="gramEnd"/>
+    </w:p>
+    <w:p>
+      <w:pPr>
+        <w:spacing w:line="240" w:lineRule="auto"/>
+      </w:pPr>
+      <w:r>
+        <w:t>Rent Paid by Check</w:t>
+      </w:r>
+      <w:r>
+        <w:t xml:space="preserve"> </w:t>
+      </w:r>
+    </w:p>
+    <w:p>
+      <w:pPr>
+        <w:spacing w:line="240" w:lineRule="auto"/>
         <w:rPr>
           <w:b/>
         </w:rPr>
-        <w:t>Living History</w:t>
-      </w:r>
+      </w:pPr>
       <w:r>
         <w:rPr>
           <w:b/>
         </w:rPr>
-        <w:t xml:space="preserve"> (For Past 24 Months)</w:t>
-      </w:r>
-    </w:p>
-    <w:p>
-      <w:pPr>
-        <w:spacing w:line="240" w:lineRule="auto"/>
-      </w:pPr>
-      <w:r>
-        <w:t>November 2014 to Present</w:t>
-      </w:r>
-    </w:p>
-    <w:p>
-      <w:pPr>
-        <w:spacing w:line="240" w:lineRule="auto"/>
-      </w:pPr>
-      <w:r>
-        <w:t>847 N Humboldt St, Apt 309</w:t>
-      </w:r>
-    </w:p>
-    <w:p>
-      <w:pPr>
-        <w:spacing w:line="240" w:lineRule="auto"/>
-      </w:pPr>
-      <w:r>
-        <w:t>&lt;Landlord Contact Info&gt;</w:t>
-      </w:r>
-    </w:p>
-    <w:p>
-      <w:pPr>
-        <w:spacing w:line="240" w:lineRule="auto"/>
-      </w:pPr>
-      <w:r>
-        <w:t>2,750 monthly</w:t>
-      </w:r>
-    </w:p>
-    <w:p>
-      <w:pPr>
-        <w:spacing w:line="240" w:lineRule="auto"/>
-      </w:pPr>
-      <w:r>
-        <w:t>Rent Paid by Check</w:t>
-      </w:r>
-    </w:p>
-    <w:p>
-      <w:pPr>
-        <w:spacing w:line="240" w:lineRule="auto"/>
+        <w:t>Assets</w:t>
+      </w:r>
+      <w:r>
         <w:rPr>
           <w:b/>
         </w:rPr>
-      </w:pPr>
-      <w:r>
-        <w:rPr>
-          <w:b/>
-        </w:rPr>
-        <w:t>Assets</w:t>
-      </w:r>
-      <w:r>
-        <w:rPr>
-          <w:b/>
-        </w:rPr>
         <w:t xml:space="preserve"> (Cash to Close / Reserves)</w:t>
       </w:r>
     </w:p>
@@ -196,11 +336,11 @@
         <w:spacing w:line="240" w:lineRule="auto"/>
       </w:pPr>
       <w:r>
-        <w:t xml:space="preserve">&lt;Checking </w:t>
+        <w:t>&lt;Checking Account</w:t>
       </w:r>
       <w:proofErr w:type="gramStart"/>
       <w:r>
-        <w:t>Account1 :</w:t>
+        <w:t>1 :</w:t>
       </w:r>
       <w:proofErr w:type="gramEnd"/>
       <w:r>
@@ -226,11 +366,11 @@
         <w:spacing w:line="240" w:lineRule="auto"/>
       </w:pPr>
       <w:r>
-        <w:t xml:space="preserve">&lt;Savings </w:t>
+        <w:t>&lt;Savings Account</w:t>
       </w:r>
       <w:proofErr w:type="gramStart"/>
       <w:r>
-        <w:t>Account1 :</w:t>
+        <w:t>1 :</w:t>
       </w:r>
       <w:proofErr w:type="gramEnd"/>
       <w:r>
@@ -248,95 +388,19 @@
         <w:rPr>
           <w:u w:val="single"/>
         </w:rPr>
-        <w:t>Stock</w:t>
-      </w:r>
-    </w:p>
-    <w:p>
-      <w:pPr>
-        <w:spacing w:line="240" w:lineRule="auto"/>
-      </w:pPr>
-      <w:r>
-        <w:t xml:space="preserve">&lt;Stock </w:t>
+        <w:t>401k</w:t>
+      </w:r>
+    </w:p>
+    <w:p>
+      <w:pPr>
+        <w:spacing w:line="240" w:lineRule="auto"/>
+      </w:pPr>
+      <w:r>
+        <w:t>&lt;401k Account</w:t>
       </w:r>
       <w:proofErr w:type="gramStart"/>
       <w:r>
-        <w:t>Account1 :</w:t>
-      </w:r>
-      <w:proofErr w:type="gramEnd"/>
-      <w:r>
-        <w:t xml:space="preserve"> Last 4 Digits : $Amount&gt;</w:t>
-      </w:r>
-    </w:p>
-    <w:p>
-      <w:pPr>
-        <w:spacing w:line="240" w:lineRule="auto"/>
-        <w:rPr>
-          <w:u w:val="single"/>
-        </w:rPr>
-      </w:pPr>
-      <w:r>
-        <w:rPr>
-          <w:u w:val="single"/>
-        </w:rPr>
-        <w:t>RSUs</w:t>
-      </w:r>
-    </w:p>
-    <w:p>
-      <w:pPr>
-        <w:spacing w:line="240" w:lineRule="auto"/>
-      </w:pPr>
-      <w:r>
-        <w:t xml:space="preserve">&lt;RSU Account1 – </w:t>
-      </w:r>
-      <w:proofErr w:type="gramStart"/>
-      <w:r>
-        <w:t>Vested :</w:t>
-      </w:r>
-      <w:proofErr w:type="gramEnd"/>
-      <w:r>
-        <w:t xml:space="preserve"> Last 4 Digits : $Amount&gt;</w:t>
-      </w:r>
-    </w:p>
-    <w:p>
-      <w:pPr>
-        <w:spacing w:line="240" w:lineRule="auto"/>
-      </w:pPr>
-      <w:r>
-        <w:t xml:space="preserve">&lt;RSU Account1 – </w:t>
-      </w:r>
-      <w:proofErr w:type="gramStart"/>
-      <w:r>
-        <w:t>Unvested :</w:t>
-      </w:r>
-      <w:proofErr w:type="gramEnd"/>
-      <w:r>
-        <w:t xml:space="preserve"> Last 4 Digits : $Amount&gt;</w:t>
-      </w:r>
-    </w:p>
-    <w:p>
-      <w:pPr>
-        <w:spacing w:line="240" w:lineRule="auto"/>
-        <w:rPr>
-          <w:u w:val="single"/>
-        </w:rPr>
-      </w:pPr>
-      <w:r>
-        <w:rPr>
-          <w:u w:val="single"/>
-        </w:rPr>
-        <w:t>401k</w:t>
-      </w:r>
-    </w:p>
-    <w:p>
-      <w:pPr>
-        <w:spacing w:line="240" w:lineRule="auto"/>
-      </w:pPr>
-      <w:r>
-        <w:t xml:space="preserve">&lt;401k </w:t>
-      </w:r>
-      <w:proofErr w:type="gramStart"/>
-      <w:r>
-        <w:t>Account1 :</w:t>
+        <w:t>1 :</w:t>
       </w:r>
       <w:proofErr w:type="gramEnd"/>
       <w:r>
@@ -359,11 +423,11 @@
 </file>
 
 <file path=word/styles.xml><?xml version="1.0" encoding="utf-8"?>
-<w:styles xmlns:mc="http://schemas.openxmlformats.org/markup-compatibility/2006" xmlns:r="http://schemas.openxmlformats.org/officeDocument/2006/relationships" xmlns:w="http://schemas.openxmlformats.org/wordprocessingml/2006/main" xmlns:w14="http://schemas.microsoft.com/office/word/2010/wordml" xmlns:w15="http://schemas.microsoft.com/office/word/2012/wordml" mc:Ignorable="w14 w15">
+<w:styles xmlns:mc="http://schemas.openxmlformats.org/markup-compatibility/2006" xmlns:r="http://schemas.openxmlformats.org/officeDocument/2006/relationships" xmlns:w="http://schemas.openxmlformats.org/wordprocessingml/2006/main" xmlns:w14="http://schemas.microsoft.com/office/word/2010/wordml" xmlns:w15="http://schemas.microsoft.com/office/word/2012/wordml" xmlns:w16cid="http://schemas.microsoft.com/office/word/2016/wordml/cid" xmlns:w16se="http://schemas.microsoft.com/office/word/2015/wordml/symex" mc:Ignorable="w14 w15 w16se w16cid">
   <w:docDefaults>
     <w:rPrDefault>
       <w:rPr>
-        <w:rFonts w:asciiTheme="minorHAnsi" w:eastAsiaTheme="minorHAnsi" w:hAnsiTheme="minorHAnsi" w:cstheme="minorBidi"/>
+        <w:rFonts w:asciiTheme="minorHAnsi" w:eastAsia="SimSun" w:hAnsiTheme="minorHAnsi" w:cstheme="minorBidi"/>
         <w:sz w:val="22"/>
         <w:szCs w:val="22"/>
         <w:lang w:val="en-US" w:eastAsia="en-US" w:bidi="ar-SA"/>
@@ -375,7 +439,7 @@
       </w:pPr>
     </w:pPrDefault>
   </w:docDefaults>
-  <w:latentStyles w:defLockedState="0" w:defUIPriority="99" w:defSemiHidden="0" w:defUnhideWhenUsed="0" w:defQFormat="0" w:count="371">
+  <w:latentStyles w:defLockedState="0" w:defUIPriority="99" w:defSemiHidden="0" w:defUnhideWhenUsed="0" w:defQFormat="0" w:count="375">
     <w:lsdException w:name="Normal" w:uiPriority="0" w:qFormat="1"/>
     <w:lsdException w:name="heading 1" w:uiPriority="9" w:qFormat="1"/>
     <w:lsdException w:name="heading 2" w:semiHidden="1" w:uiPriority="9" w:unhideWhenUsed="1" w:qFormat="1"/>
@@ -747,6 +811,10 @@
     <w:lsdException w:name="List Table 5 Dark Accent 6" w:uiPriority="50"/>
     <w:lsdException w:name="List Table 6 Colorful Accent 6" w:uiPriority="51"/>
     <w:lsdException w:name="List Table 7 Colorful Accent 6" w:uiPriority="52"/>
+    <w:lsdException w:name="Mention" w:semiHidden="1" w:unhideWhenUsed="1"/>
+    <w:lsdException w:name="Smart Hyperlink" w:semiHidden="1" w:unhideWhenUsed="1"/>
+    <w:lsdException w:name="Hashtag" w:semiHidden="1" w:unhideWhenUsed="1"/>
+    <w:lsdException w:name="Unresolved Mention" w:semiHidden="1" w:unhideWhenUsed="1"/>
   </w:latentStyles>
   <w:style w:type="paragraph" w:default="1" w:styleId="Normal">
     <w:name w:val="Normal"/>

</xml_diff>